<commit_message>
Updated project questions for activity 6
</commit_message>
<xml_diff>
--- a/documentation/Project Questions.docx
+++ b/documentation/Project Questions.docx
@@ -964,8 +964,6 @@
         </w:rPr>
         <w:t xml:space="preserve"> the video they entered is associated with their user ID.</w:t>
       </w:r>
-      <w:bookmarkStart w:id="6" w:name="_GoBack"/>
-      <w:bookmarkEnd w:id="6"/>
     </w:p>
     <w:p/>
     <w:p>
@@ -978,8 +976,8 @@
           <w:szCs w:val="22"/>
         </w:rPr>
       </w:pPr>
-      <w:bookmarkStart w:id="7" w:name="_heading=h.3dy6vkm" w:colFirst="0" w:colLast="0"/>
-      <w:bookmarkEnd w:id="7"/>
+      <w:bookmarkStart w:id="6" w:name="_heading=h.3dy6vkm" w:colFirst="0" w:colLast="0"/>
+      <w:bookmarkEnd w:id="6"/>
       <w:r>
         <w:t xml:space="preserve">Activity 5: SQL Injection (Classic/Blind) </w:t>
       </w:r>
@@ -1103,6 +1101,28 @@
     </w:p>
     <w:p>
       <w:pPr>
+        <w:pBdr>
+          <w:top w:val="nil"/>
+          <w:left w:val="nil"/>
+          <w:bottom w:val="nil"/>
+          <w:right w:val="nil"/>
+          <w:between w:val="nil"/>
+        </w:pBdr>
+        <w:spacing w:after="0"/>
+        <w:ind w:left="720"/>
+        <w:rPr>
+          <w:color w:val="FF0000"/>
+        </w:rPr>
+      </w:pPr>
+      <w:r>
+        <w:rPr>
+          <w:color w:val="FF0000"/>
+        </w:rPr>
+        <w:t>I would check that the entry in upload by URL is a valid URL that uses HTTP or HTTPS.</w:t>
+      </w:r>
+    </w:p>
+    <w:p>
+      <w:pPr>
         <w:numPr>
           <w:ilvl w:val="0"/>
           <w:numId w:val="5"/>
@@ -1124,6 +1144,29 @@
         </w:rPr>
         <w:t>How does your test demonstrate SSRF as opposed to just accessing any old endpoint.</w:t>
       </w:r>
+    </w:p>
+    <w:p>
+      <w:pPr>
+        <w:pBdr>
+          <w:top w:val="nil"/>
+          <w:left w:val="nil"/>
+          <w:bottom w:val="nil"/>
+          <w:right w:val="nil"/>
+          <w:between w:val="nil"/>
+        </w:pBdr>
+        <w:ind w:left="720"/>
+        <w:rPr>
+          <w:color w:val="FF0000"/>
+        </w:rPr>
+      </w:pPr>
+      <w:r>
+        <w:rPr>
+          <w:color w:val="FF0000"/>
+        </w:rPr>
+        <w:t>This test demonstrates that one user can copy another user’s video and claim it as their own. If there was a secret video that was made private on the server, that could be displayed as well.</w:t>
+      </w:r>
+      <w:bookmarkStart w:id="7" w:name="_GoBack"/>
+      <w:bookmarkEnd w:id="7"/>
     </w:p>
     <w:p>
       <w:pPr>

</xml_diff>

<commit_message>
Made home.php vulnerable to command injection. Answered activity 7 project question.
</commit_message>
<xml_diff>
--- a/documentation/Project Questions.docx
+++ b/documentation/Project Questions.docx
@@ -1165,8 +1165,6 @@
         </w:rPr>
         <w:t>This test demonstrates that one user can copy another user’s video and claim it as their own. If there was a secret video that was made private on the server, that could be displayed as well.</w:t>
       </w:r>
-      <w:bookmarkStart w:id="7" w:name="_GoBack"/>
-      <w:bookmarkEnd w:id="7"/>
     </w:p>
     <w:p>
       <w:pPr>
@@ -1226,9 +1224,46 @@
         <w:t>How would you fix your code so that this issue is no longer present?</w:t>
       </w:r>
     </w:p>
+    <w:p>
+      <w:pPr>
+        <w:pBdr>
+          <w:top w:val="nil"/>
+          <w:left w:val="nil"/>
+          <w:bottom w:val="nil"/>
+          <w:right w:val="nil"/>
+          <w:between w:val="nil"/>
+        </w:pBdr>
+        <w:ind w:left="720"/>
+        <w:rPr>
+          <w:color w:val="FF0000"/>
+        </w:rPr>
+      </w:pPr>
+      <w:r>
+        <w:rPr>
+          <w:color w:val="FF0000"/>
+        </w:rPr>
+        <w:t>To fix this issue, I would remove in this case the shell_exec() function in favor of referring to the database for a user’s videos. In any case, I would avoid ever using the commands listed by OWASP for testing command injection:</w:t>
+      </w:r>
+      <w:bookmarkStart w:id="7" w:name="_GoBack"/>
+      <w:bookmarkEnd w:id="7"/>
+      <w:r>
+        <w:rPr>
+          <w:color w:val="FF0000"/>
+        </w:rPr>
+        <w:t xml:space="preserve"> </w:t>
+      </w:r>
+      <w:hyperlink r:id="rId9" w:history="1">
+        <w:r>
+          <w:rPr>
+            <w:rStyle w:val="Hyperlink"/>
+          </w:rPr>
+          <w:t>https://www.owasp.org/index.php/Testing_for_Command_Injection_(OTG-INPVAL-013)</w:t>
+        </w:r>
+      </w:hyperlink>
+    </w:p>
     <w:sectPr>
-      <w:headerReference w:type="default" r:id="rId9"/>
-      <w:footerReference w:type="default" r:id="rId10"/>
+      <w:headerReference w:type="default" r:id="rId10"/>
+      <w:footerReference w:type="default" r:id="rId11"/>
       <w:pgSz w:w="12240" w:h="15840"/>
       <w:pgMar w:top="1440" w:right="1440" w:bottom="1440" w:left="1440" w:header="720" w:footer="720" w:gutter="0"/>
       <w:pgNumType w:start="1"/>

</xml_diff>

<commit_message>
Changed the logic of the delete process to reduce duplicate code
</commit_message>
<xml_diff>
--- a/documentation/Project Questions.docx
+++ b/documentation/Project Questions.docx
@@ -39,7 +39,21 @@
         <w:rPr>
           <w:color w:val="000000"/>
         </w:rPr>
-        <w:t xml:space="preserve">What is the URL of your Github project? </w:t>
+        <w:t xml:space="preserve">What is the URL of your </w:t>
+      </w:r>
+      <w:proofErr w:type="spellStart"/>
+      <w:r>
+        <w:rPr>
+          <w:color w:val="000000"/>
+        </w:rPr>
+        <w:t>Github</w:t>
+      </w:r>
+      <w:proofErr w:type="spellEnd"/>
+      <w:r>
+        <w:rPr>
+          <w:color w:val="000000"/>
+        </w:rPr>
+        <w:t xml:space="preserve"> project? </w:t>
       </w:r>
     </w:p>
     <w:p>
@@ -405,7 +419,21 @@
         <w:rPr>
           <w:color w:val="FF0000"/>
         </w:rPr>
-        <w:t>We chose pytest because there is a lot of documentation on it to help us implement it.</w:t>
+        <w:t xml:space="preserve">We chose </w:t>
+      </w:r>
+      <w:proofErr w:type="spellStart"/>
+      <w:r>
+        <w:rPr>
+          <w:color w:val="FF0000"/>
+        </w:rPr>
+        <w:t>pytest</w:t>
+      </w:r>
+      <w:proofErr w:type="spellEnd"/>
+      <w:r>
+        <w:rPr>
+          <w:color w:val="FF0000"/>
+        </w:rPr>
+        <w:t xml:space="preserve"> because there is a lot of documentation on it to help us implement it.</w:t>
       </w:r>
     </w:p>
     <w:p>
@@ -616,7 +644,21 @@
         <w:rPr>
           <w:color w:val="FF0000"/>
         </w:rPr>
-        <w:t>We used PHP session_start.</w:t>
+        <w:t xml:space="preserve">We used PHP </w:t>
+      </w:r>
+      <w:proofErr w:type="spellStart"/>
+      <w:r>
+        <w:rPr>
+          <w:color w:val="FF0000"/>
+        </w:rPr>
+        <w:t>session_start</w:t>
+      </w:r>
+      <w:proofErr w:type="spellEnd"/>
+      <w:r>
+        <w:rPr>
+          <w:color w:val="FF0000"/>
+        </w:rPr>
+        <w:t>.</w:t>
       </w:r>
     </w:p>
     <w:p>
@@ -805,7 +847,21 @@
         <w:rPr>
           <w:color w:val="000000"/>
         </w:rPr>
-        <w:t>What happens if your sessionID is predictable, how do you prevent that?</w:t>
+        <w:t xml:space="preserve">What happens if your </w:t>
+      </w:r>
+      <w:proofErr w:type="spellStart"/>
+      <w:r>
+        <w:rPr>
+          <w:color w:val="000000"/>
+        </w:rPr>
+        <w:t>sessionID</w:t>
+      </w:r>
+      <w:proofErr w:type="spellEnd"/>
+      <w:r>
+        <w:rPr>
+          <w:color w:val="000000"/>
+        </w:rPr>
+        <w:t xml:space="preserve"> is predictable, how do you prevent that?</w:t>
       </w:r>
     </w:p>
     <w:p>
@@ -911,7 +967,35 @@
         <w:rPr>
           <w:color w:val="FF0000"/>
         </w:rPr>
-        <w:t>We decided to not allow users to register with usernames containing special characters. We use the PHP function htmlspecialchars() to handle the username, and when it is prepared by MYSQLi, it throws an error and does not add the user to the database, therefore not creating their account.</w:t>
+        <w:t xml:space="preserve">We decided to not allow users to register with usernames containing special characters. We use the PHP function </w:t>
+      </w:r>
+      <w:proofErr w:type="spellStart"/>
+      <w:r>
+        <w:rPr>
+          <w:color w:val="FF0000"/>
+        </w:rPr>
+        <w:t>htmlspecialchars</w:t>
+      </w:r>
+      <w:proofErr w:type="spellEnd"/>
+      <w:r>
+        <w:rPr>
+          <w:color w:val="FF0000"/>
+        </w:rPr>
+        <w:t xml:space="preserve">() to handle the username, and when it is prepared by </w:t>
+      </w:r>
+      <w:proofErr w:type="spellStart"/>
+      <w:r>
+        <w:rPr>
+          <w:color w:val="FF0000"/>
+        </w:rPr>
+        <w:t>MYSQLi</w:t>
+      </w:r>
+      <w:proofErr w:type="spellEnd"/>
+      <w:r>
+        <w:rPr>
+          <w:color w:val="FF0000"/>
+        </w:rPr>
+        <w:t>, it throws an error and does not add the user to the database, therefore not creating their account.</w:t>
       </w:r>
     </w:p>
     <w:p>
@@ -966,6 +1050,9 @@
       </w:r>
     </w:p>
     <w:p/>
+    <w:p/>
+    <w:p/>
+    <w:p/>
     <w:p>
       <w:pPr>
         <w:pStyle w:val="Heading1"/>
@@ -979,6 +1066,7 @@
       <w:bookmarkStart w:id="6" w:name="_heading=h.3dy6vkm" w:colFirst="0" w:colLast="0"/>
       <w:bookmarkEnd w:id="6"/>
       <w:r>
+        <w:lastRenderedPageBreak/>
         <w:t xml:space="preserve">Activity 5: SQL Injection (Classic/Blind) </w:t>
       </w:r>
     </w:p>
@@ -1017,6 +1105,28 @@
     </w:p>
     <w:p>
       <w:pPr>
+        <w:pBdr>
+          <w:top w:val="nil"/>
+          <w:left w:val="nil"/>
+          <w:bottom w:val="nil"/>
+          <w:right w:val="nil"/>
+          <w:between w:val="nil"/>
+        </w:pBdr>
+        <w:spacing w:after="0"/>
+        <w:ind w:left="720"/>
+        <w:rPr>
+          <w:color w:val="FF0000"/>
+        </w:rPr>
+      </w:pPr>
+      <w:r>
+        <w:rPr>
+          <w:color w:val="FF0000"/>
+        </w:rPr>
+        <w:t>There are no problems to fix.</w:t>
+      </w:r>
+    </w:p>
+    <w:p>
+      <w:pPr>
         <w:numPr>
           <w:ilvl w:val="0"/>
           <w:numId w:val="4"/>
@@ -1041,6 +1151,22 @@
     </w:p>
     <w:p>
       <w:pPr>
+        <w:pStyle w:val="ListParagraph"/>
+        <w:rPr>
+          <w:color w:val="FF0000"/>
+        </w:rPr>
+      </w:pPr>
+      <w:r>
+        <w:rPr>
+          <w:color w:val="FF0000"/>
+        </w:rPr>
+        <w:t>You cannot SQL inject.</w:t>
+      </w:r>
+      <w:bookmarkStart w:id="7" w:name="_GoBack"/>
+      <w:bookmarkEnd w:id="7"/>
+    </w:p>
+    <w:p>
+      <w:pPr>
         <w:pBdr>
           <w:top w:val="nil"/>
           <w:left w:val="nil"/>
@@ -1062,7 +1188,6 @@
         </w:rPr>
       </w:pPr>
       <w:r>
-        <w:lastRenderedPageBreak/>
         <w:t>Activity 6: SSRF</w:t>
       </w:r>
     </w:p>
@@ -1242,15 +1367,21 @@
         <w:rPr>
           <w:color w:val="FF0000"/>
         </w:rPr>
-        <w:t>To fix this issue, I would remove in this case the shell_exec() function in favor of referring to the database for a user’s videos. In any case, I would avoid ever using the commands listed by OWASP for testing command injection:</w:t>
-      </w:r>
-      <w:bookmarkStart w:id="7" w:name="_GoBack"/>
-      <w:bookmarkEnd w:id="7"/>
-      <w:r>
-        <w:rPr>
-          <w:color w:val="FF0000"/>
-        </w:rPr>
-        <w:t xml:space="preserve"> </w:t>
+        <w:t xml:space="preserve">To fix this issue, I would remove in this case the </w:t>
+      </w:r>
+      <w:proofErr w:type="spellStart"/>
+      <w:r>
+        <w:rPr>
+          <w:color w:val="FF0000"/>
+        </w:rPr>
+        <w:t>shell_exec</w:t>
+      </w:r>
+      <w:proofErr w:type="spellEnd"/>
+      <w:r>
+        <w:rPr>
+          <w:color w:val="FF0000"/>
+        </w:rPr>
+        <w:t xml:space="preserve">() function in favor of referring to the database for a user’s videos. In any case, I would avoid ever using the commands listed by OWASP for testing command injection: </w:t>
       </w:r>
       <w:hyperlink r:id="rId9" w:history="1">
         <w:r>
@@ -2187,7 +2318,7 @@
       </w:pPr>
     </w:pPrDefault>
   </w:docDefaults>
-  <w:latentStyles w:defLockedState="0" w:defUIPriority="99" w:defSemiHidden="0" w:defUnhideWhenUsed="0" w:defQFormat="0" w:count="376">
+  <w:latentStyles w:defLockedState="0" w:defUIPriority="99" w:defSemiHidden="0" w:defUnhideWhenUsed="0" w:defQFormat="0" w:count="375">
     <w:lsdException w:name="Normal" w:uiPriority="0" w:qFormat="1"/>
     <w:lsdException w:name="heading 1" w:uiPriority="9" w:qFormat="1"/>
     <w:lsdException w:name="heading 2" w:semiHidden="1" w:uiPriority="9" w:unhideWhenUsed="1" w:qFormat="1"/>
@@ -2563,7 +2694,6 @@
     <w:lsdException w:name="Smart Hyperlink" w:semiHidden="1" w:unhideWhenUsed="1"/>
     <w:lsdException w:name="Hashtag" w:semiHidden="1" w:unhideWhenUsed="1"/>
     <w:lsdException w:name="Unresolved Mention" w:semiHidden="1" w:unhideWhenUsed="1"/>
-    <w:lsdException w:name="Smart Link" w:semiHidden="1" w:unhideWhenUsed="1"/>
   </w:latentStyles>
   <w:style w:type="paragraph" w:default="1" w:styleId="Normal">
     <w:name w:val="Normal"/>

</xml_diff>